<commit_message>
add git url to .docx
</commit_message>
<xml_diff>
--- a/Прохович Владислав лабораторна робота 1.docx
+++ b/Прохович Владислав лабораторна робота 1.docx
@@ -482,7 +482,7 @@
           <w:rFonts w:ascii="Times New Roman" w:hAnsi="Times New Roman" w:cs="Times New Roman"/>
           <w:sz w:val="28"/>
           <w:szCs w:val="28"/>
-          <w:lang w:val="en-US"/>
+          <w:lang w:val="ru-RU"/>
         </w:rPr>
       </w:pPr>
       <w:r>
@@ -704,16 +704,34 @@
           <w:rFonts w:ascii="Times New Roman" w:hAnsi="Times New Roman" w:cs="Times New Roman"/>
           <w:sz w:val="28"/>
           <w:szCs w:val="28"/>
+          <w:lang w:val="ru-RU"/>
+        </w:rPr>
+      </w:pPr>
+      <w:r>
+        <w:rPr>
+          <w:rFonts w:ascii="Times New Roman" w:hAnsi="Times New Roman" w:cs="Times New Roman"/>
+          <w:sz w:val="28"/>
+          <w:szCs w:val="28"/>
+        </w:rPr>
+        <w:t xml:space="preserve">Рис 2. Код автоматизованого тесту матода </w:t>
+      </w:r>
+      <w:r>
+        <w:rPr>
+          <w:rFonts w:ascii="Times New Roman" w:hAnsi="Times New Roman" w:cs="Times New Roman"/>
+          <w:sz w:val="28"/>
+          <w:szCs w:val="28"/>
           <w:lang w:val="en-US"/>
         </w:rPr>
-      </w:pPr>
-      <w:r>
-        <w:rPr>
-          <w:rFonts w:ascii="Times New Roman" w:hAnsi="Times New Roman" w:cs="Times New Roman"/>
-          <w:sz w:val="28"/>
-          <w:szCs w:val="28"/>
-        </w:rPr>
-        <w:t xml:space="preserve">Рис 2. Код автоматизованого тесту матода </w:t>
+        <w:t>Mtrx</w:t>
+      </w:r>
+      <w:r>
+        <w:rPr>
+          <w:rFonts w:ascii="Times New Roman" w:hAnsi="Times New Roman" w:cs="Times New Roman"/>
+          <w:sz w:val="28"/>
+          <w:szCs w:val="28"/>
+          <w:lang w:val="ru-RU"/>
+        </w:rPr>
+        <w:t>.</w:t>
       </w:r>
       <w:r>
         <w:rPr>
@@ -722,24 +740,6 @@
           <w:szCs w:val="28"/>
           <w:lang w:val="en-US"/>
         </w:rPr>
-        <w:t>Mtrx</w:t>
-      </w:r>
-      <w:r>
-        <w:rPr>
-          <w:rFonts w:ascii="Times New Roman" w:hAnsi="Times New Roman" w:cs="Times New Roman"/>
-          <w:sz w:val="28"/>
-          <w:szCs w:val="28"/>
-          <w:lang w:val="ru-RU"/>
-        </w:rPr>
-        <w:t>.</w:t>
-      </w:r>
-      <w:r>
-        <w:rPr>
-          <w:rFonts w:ascii="Times New Roman" w:hAnsi="Times New Roman" w:cs="Times New Roman"/>
-          <w:sz w:val="28"/>
-          <w:szCs w:val="28"/>
-          <w:lang w:val="en-US"/>
-        </w:rPr>
         <w:t>zeros</w:t>
       </w:r>
       <w:r>
@@ -759,7 +759,7 @@
           <w:rFonts w:ascii="Times New Roman" w:hAnsi="Times New Roman" w:cs="Times New Roman"/>
           <w:sz w:val="28"/>
           <w:szCs w:val="28"/>
-          <w:lang w:val="en-US"/>
+          <w:lang w:val="ru-RU"/>
         </w:rPr>
       </w:pPr>
       <w:r>
@@ -778,7 +778,34 @@
           <w:szCs w:val="28"/>
           <w:lang w:val="en-US"/>
         </w:rPr>
-        <w:t>Mtrx.zeros();</w:t>
+        <w:t>Mtrx</w:t>
+      </w:r>
+      <w:r>
+        <w:rPr>
+          <w:rFonts w:ascii="Times New Roman" w:hAnsi="Times New Roman" w:cs="Times New Roman"/>
+          <w:sz w:val="28"/>
+          <w:szCs w:val="28"/>
+          <w:lang w:val="ru-RU"/>
+        </w:rPr>
+        <w:t>.</w:t>
+      </w:r>
+      <w:r>
+        <w:rPr>
+          <w:rFonts w:ascii="Times New Roman" w:hAnsi="Times New Roman" w:cs="Times New Roman"/>
+          <w:sz w:val="28"/>
+          <w:szCs w:val="28"/>
+          <w:lang w:val="en-US"/>
+        </w:rPr>
+        <w:t>zeros</w:t>
+      </w:r>
+      <w:r>
+        <w:rPr>
+          <w:rFonts w:ascii="Times New Roman" w:hAnsi="Times New Roman" w:cs="Times New Roman"/>
+          <w:sz w:val="28"/>
+          <w:szCs w:val="28"/>
+          <w:lang w:val="ru-RU"/>
+        </w:rPr>
+        <w:t>();</w:t>
       </w:r>
     </w:p>
     <w:p>
@@ -888,17 +915,26 @@
           <w:rFonts w:ascii="Times New Roman" w:hAnsi="Times New Roman" w:cs="Times New Roman"/>
           <w:sz w:val="28"/>
           <w:szCs w:val="28"/>
-          <w:lang w:val="ru-RU"/>
-        </w:rPr>
-      </w:pPr>
-      <w:r>
-        <w:rPr>
-          <w:rFonts w:ascii="Times New Roman" w:hAnsi="Times New Roman" w:cs="Times New Roman"/>
-          <w:sz w:val="28"/>
-          <w:szCs w:val="28"/>
           <w:lang w:val="en-US"/>
         </w:rPr>
+      </w:pPr>
+      <w:r>
+        <w:rPr>
+          <w:rFonts w:ascii="Times New Roman" w:hAnsi="Times New Roman" w:cs="Times New Roman"/>
+          <w:sz w:val="28"/>
+          <w:szCs w:val="28"/>
+          <w:lang w:val="en-US"/>
+        </w:rPr>
         <w:t xml:space="preserve">Git hub URL: </w:t>
+      </w:r>
+      <w:r>
+        <w:rPr>
+          <w:rFonts w:ascii="Times New Roman" w:hAnsi="Times New Roman" w:cs="Times New Roman"/>
+          <w:sz w:val="28"/>
+          <w:szCs w:val="28"/>
+          <w:lang w:val="en-US"/>
+        </w:rPr>
+        <w:t>https://github.com/Vladislav-Prokh/automated_testing</w:t>
       </w:r>
     </w:p>
     <w:p/>

</xml_diff>